<commit_message>
commit export báo cáo doanh nghiệp thuê đất
</commit_message>
<xml_diff>
--- a/QuanLyThueDat.WebApp/Assets/Template/MauThongBaoTienSuDungDatLanDau.docx
+++ b/QuanLyThueDat.WebApp/Assets/Template/MauThongBaoTienSuDungDatLanDau.docx
@@ -975,34 +975,7 @@
           <w:szCs w:val="26"/>
           <w:lang w:val="en-US"/>
         </w:rPr>
-        <w:t>{TuNgay</w:t>
-      </w:r>
-      <w:r>
-        <w:rPr>
-          <w:rFonts w:asciiTheme="majorHAnsi" w:hAnsiTheme="majorHAnsi" w:cstheme="majorHAnsi"/>
-          <w:sz w:val="22"/>
-          <w:szCs w:val="26"/>
-          <w:lang w:val="en-US"/>
-        </w:rPr>
-        <w:t>Thue</w:t>
-      </w:r>
-      <w:r>
-        <w:rPr>
-          <w:rFonts w:asciiTheme="majorHAnsi" w:hAnsiTheme="majorHAnsi" w:cstheme="majorHAnsi"/>
-          <w:sz w:val="22"/>
-          <w:szCs w:val="26"/>
-          <w:lang w:val="en-US"/>
-        </w:rPr>
-        <w:t>}</w:t>
-      </w:r>
-      <w:r>
-        <w:rPr>
-          <w:rFonts w:asciiTheme="majorHAnsi" w:hAnsiTheme="majorHAnsi" w:cstheme="majorHAnsi"/>
-          <w:sz w:val="22"/>
-          <w:szCs w:val="26"/>
-          <w:lang w:val="en-US"/>
-        </w:rPr>
-        <w:t>.</w:t>
+        <w:t>{TuNgayThue}.</w:t>
       </w:r>
     </w:p>
     <w:p>
@@ -1881,6 +1854,16 @@
           <w:i/>
           <w:sz w:val="22"/>
           <w:szCs w:val="26"/>
+          <w:lang w:val="en-US"/>
+        </w:rPr>
+        <w:t xml:space="preserve"> đồng</w:t>
+      </w:r>
+      <w:r>
+        <w:rPr>
+          <w:rFonts w:asciiTheme="majorHAnsi" w:hAnsiTheme="majorHAnsi" w:cstheme="majorHAnsi"/>
+          <w:i/>
+          <w:sz w:val="22"/>
+          <w:szCs w:val="26"/>
         </w:rPr>
         <w:t>)</w:t>
       </w:r>
@@ -1936,7 +1919,7 @@
           <w:sz w:val="22"/>
           <w:szCs w:val="26"/>
         </w:rPr>
-        <w:t>- Chậm nhất là 90 ngày kể từ ngày ban hành Thông báo, người sử dụng đất phải nộp 50% tiền sử dụng đất còn lại theo Thông báo này&gt;.</w:t>
+        <w:t>- Chậm nhất là 90 ngày kể từ ngày ban hành Thông báo, người sử dụng đất phải nộp 50% tiền sử dụng đất còn lại theo Thông báo này.</w:t>
       </w:r>
     </w:p>
     <w:p>
@@ -2180,51 +2163,7 @@
           <w:sz w:val="22"/>
           <w:szCs w:val="26"/>
         </w:rPr>
-        <w:t xml:space="preserve">Nếu có vướng mắc, đề nghị người nộp thuế liên hệ với ... </w:t>
-      </w:r>
-      <w:r>
-        <w:rPr>
-          <w:rFonts w:asciiTheme="majorHAnsi" w:hAnsiTheme="majorHAnsi" w:cstheme="majorHAnsi"/>
-          <w:i/>
-          <w:sz w:val="22"/>
-          <w:szCs w:val="26"/>
-        </w:rPr>
-        <w:t>&lt;Tên cơ quan thuế&gt;</w:t>
-      </w:r>
-      <w:r>
-        <w:rPr>
-          <w:rFonts w:asciiTheme="majorHAnsi" w:hAnsiTheme="majorHAnsi" w:cstheme="majorHAnsi"/>
-          <w:sz w:val="22"/>
-          <w:szCs w:val="26"/>
-        </w:rPr>
-        <w:t>… theo số điện thoại: ……………….. địa chỉ: ........................... để được hướng dẫn cụ thể.</w:t>
-      </w:r>
-    </w:p>
-    <w:p>
-      <w:pPr>
-        <w:spacing w:before="120"/>
-        <w:rPr>
-          <w:rFonts w:asciiTheme="majorHAnsi" w:hAnsiTheme="majorHAnsi" w:cstheme="majorHAnsi"/>
-          <w:sz w:val="22"/>
-          <w:szCs w:val="26"/>
-        </w:rPr>
-      </w:pPr>
-      <w:r>
-        <w:rPr>
-          <w:rFonts w:asciiTheme="majorHAnsi" w:hAnsiTheme="majorHAnsi" w:cstheme="majorHAnsi"/>
-          <w:i/>
-          <w:sz w:val="22"/>
-          <w:szCs w:val="26"/>
-        </w:rPr>
-        <w:t>&lt;Trường hợp thông báo điều chỉnh, bổ sung mà thay thế cho Thông báo đã ban hành:</w:t>
-      </w:r>
-      <w:r>
-        <w:rPr>
-          <w:rFonts w:asciiTheme="majorHAnsi" w:hAnsiTheme="majorHAnsi" w:cstheme="majorHAnsi"/>
-          <w:sz w:val="22"/>
-          <w:szCs w:val="26"/>
-        </w:rPr>
-        <w:t xml:space="preserve"> Thông báo này thay thế Thông báo số... ngày...tháng...năm... của.... về việc………&gt;.</w:t>
+        <w:t>Nếu có vướng mắc, đề nghị người nộp thuế liên hệ với Ban quản lý KKT Đông Nam Nghệ An (Phòng Tài nguyên và Môi trường) theo số điện thoại: 02383.523.127, địa chỉ: Phòng Tài nguyên và Môi trường, Ban Quản lý Khu kinh tế Đông Nam Nghệ An (Số 09, đại lộ Lê Nin, thành phố Vinh, tỉnh Nghệ An) để được giải quyết.</w:t>
       </w:r>
     </w:p>
     <w:p>

</xml_diff>